<commit_message>
minor updates to the au reference template doc
</commit_message>
<xml_diff>
--- a/hiring/dif-project/instructions/rmd-reference.docx
+++ b/hiring/dif-project/instructions/rmd-reference.docx
@@ -1,20 +1,18 @@
 
 <file path=word/document.xml><?xml version="1.0" encoding="utf-8"?>
-<w:document xmlns:o="urn:schemas-microsoft-com:office:office" xmlns:r="http://schemas.openxmlformats.org/officeDocument/2006/relationships" xmlns:v="urn:schemas-microsoft-com:vml" xmlns:w="http://schemas.openxmlformats.org/wordprocessingml/2006/main" xmlns:w10="urn:schemas-microsoft-com:office:word" xmlns:wp="http://schemas.openxmlformats.org/drawingml/2006/wordprocessingDrawing" xmlns:wps="http://schemas.microsoft.com/office/word/2010/wordprocessingShape" xmlns:wpg="http://schemas.microsoft.com/office/word/2010/wordprocessingGroup" xmlns:mc="http://schemas.openxmlformats.org/markup-compatibility/2006" xmlns:wp14="http://schemas.microsoft.com/office/word/2010/wordprocessingDrawing" xmlns:w14="http://schemas.microsoft.com/office/word/2010/wordml" mc:Ignorable="w14 wp14">
+<w:document xmlns:o="urn:schemas-microsoft-com:office:office" xmlns:r="http://schemas.openxmlformats.org/officeDocument/2006/relationships" xmlns:v="urn:schemas-microsoft-com:vml" xmlns:w="http://schemas.openxmlformats.org/wordprocessingml/2006/main" xmlns:w10="urn:schemas-microsoft-com:office:word" xmlns:wp="http://schemas.openxmlformats.org/drawingml/2006/wordprocessingDrawing" xmlns:wps="http://schemas.microsoft.com/office/word/2010/wordprocessingShape" xmlns:wpg="http://schemas.microsoft.com/office/word/2010/wordprocessingGroup" xmlns:mc="http://schemas.openxmlformats.org/markup-compatibility/2006" xmlns:wp14="http://schemas.microsoft.com/office/word/2010/wordprocessingDrawing" xmlns:w14="http://schemas.microsoft.com/office/word/2010/wordml" xmlns:w15="http://schemas.microsoft.com/office/word/2012/wordml" mc:Ignorable="w14 wp14 w15">
   <w:body>
     <w:p>
       <w:pPr>
         <w:pStyle w:val="Heading1"/>
+        <w:keepNext w:val="true"/>
+        <w:keepLines/>
         <w:spacing w:before="480" w:after="0"/>
         <w:rPr/>
       </w:pPr>
       <w:r>
         <w:rPr/>
-        <w:t>D</w:t>
-      </w:r>
-      <w:r>
-        <w:rPr/>
-        <w:t>ata manager for a research-data infrastructure framework</w:t>
+        <w:t>Data manager for a research-data infrastructure framework</w:t>
       </w:r>
     </w:p>
     <w:p>
@@ -110,7 +108,7 @@
         <w:rPr>
           <w:rStyle w:val="InternetLink"/>
         </w:rPr>
-        <w:instrText> HYPERLINK "https://steno-aarhus.github.io/dif-project/" \l "deliverables-and-milestones"</w:instrText>
+        <w:instrText xml:space="preserve"> HYPERLINK "https://steno-aarhus.github.io/dif-project/" \l "deliverables-and-milestones"</w:instrText>
       </w:r>
       <w:r>
         <w:rPr>
@@ -151,9 +149,10 @@
       </w:r>
     </w:p>
     <w:sectPr>
+      <w:headerReference w:type="default" r:id="rId5"/>
       <w:type w:val="nextPage"/>
-      <w:pgSz w:w="12240" w:h="15840"/>
-      <w:pgMar w:left="1440" w:right="1440" w:header="0" w:top="1440" w:footer="0" w:bottom="1440" w:gutter="0"/>
+      <w:pgSz w:w="11906" w:h="16838"/>
+      <w:pgMar w:left="1138" w:right="1138" w:gutter="0" w:header="706" w:top="1744" w:footer="0" w:bottom="706"/>
       <w:pgNumType w:fmt="decimal"/>
       <w:formProt w:val="false"/>
       <w:textDirection w:val="lrTb"/>
@@ -163,8 +162,69 @@
 </w:document>
 </file>
 
+<file path=word/header1.xml><?xml version="1.0" encoding="utf-8"?>
+<w:hdr xmlns:o="urn:schemas-microsoft-com:office:office" xmlns:r="http://schemas.openxmlformats.org/officeDocument/2006/relationships" xmlns:v="urn:schemas-microsoft-com:vml" xmlns:w="http://schemas.openxmlformats.org/wordprocessingml/2006/main" xmlns:w10="urn:schemas-microsoft-com:office:word" xmlns:wp="http://schemas.openxmlformats.org/drawingml/2006/wordprocessingDrawing" xmlns:wps="http://schemas.microsoft.com/office/word/2010/wordprocessingShape" xmlns:wpg="http://schemas.microsoft.com/office/word/2010/wordprocessingGroup" xmlns:mc="http://schemas.openxmlformats.org/markup-compatibility/2006" xmlns:wp14="http://schemas.microsoft.com/office/word/2010/wordprocessingDrawing" xmlns:w14="http://schemas.microsoft.com/office/word/2010/wordml" xmlns:w15="http://schemas.microsoft.com/office/word/2012/wordml" mc:Ignorable="w14 wp14 w15">
+  <w:p>
+    <w:pPr>
+      <w:pStyle w:val="Header"/>
+      <w:suppressLineNumbers/>
+      <w:spacing w:before="0" w:after="200"/>
+      <w:rPr/>
+    </w:pPr>
+    <w:r>
+      <w:rPr/>
+      <w:drawing>
+        <wp:inline distT="0" distB="0" distL="0" distR="0">
+          <wp:extent cx="1666240" cy="352425"/>
+          <wp:effectExtent l="0" t="0" r="0" b="0"/>
+          <wp:docPr id="1" name="Billede 2" descr="O:\FA_HR\Team Organisations- og Kompetenceudvikling\Administrative opgaver\Kursusadministration\Layout\AU_LOGO\DK\BLA╠è\aulogo_dk_var2_blaa.png"/>
+          <wp:cNvGraphicFramePr>
+            <a:graphicFrameLocks xmlns:a="http://schemas.openxmlformats.org/drawingml/2006/main" noChangeAspect="1"/>
+          </wp:cNvGraphicFramePr>
+          <a:graphic xmlns:a="http://schemas.openxmlformats.org/drawingml/2006/main">
+            <a:graphicData uri="http://schemas.openxmlformats.org/drawingml/2006/picture">
+              <pic:pic xmlns:pic="http://schemas.openxmlformats.org/drawingml/2006/picture">
+                <pic:nvPicPr>
+                  <pic:cNvPr id="1" name="Billede 2" descr="O:\FA_HR\Team Organisations- og Kompetenceudvikling\Administrative opgaver\Kursusadministration\Layout\AU_LOGO\DK\BLA╠è\aulogo_dk_var2_blaa.png"/>
+                  <pic:cNvPicPr>
+                    <a:picLocks noChangeAspect="1" noChangeArrowheads="1"/>
+                  </pic:cNvPicPr>
+                </pic:nvPicPr>
+                <pic:blipFill>
+                  <a:blip r:embed="rId1"/>
+                  <a:stretch>
+                    <a:fillRect/>
+                  </a:stretch>
+                </pic:blipFill>
+                <pic:spPr bwMode="auto">
+                  <a:xfrm>
+                    <a:off x="0" y="0"/>
+                    <a:ext cx="1666240" cy="352425"/>
+                  </a:xfrm>
+                  <a:prstGeom prst="rect">
+                    <a:avLst/>
+                  </a:prstGeom>
+                </pic:spPr>
+              </pic:pic>
+            </a:graphicData>
+          </a:graphic>
+        </wp:inline>
+      </w:drawing>
+    </w:r>
+    <w:r>
+      <w:rPr/>
+      <w:t xml:space="preserve"> </w:t>
+    </w:r>
+    <w:r>
+      <w:rPr/>
+      <w:tab/>
+    </w:r>
+  </w:p>
+</w:hdr>
+</file>
+
 <file path=word/numbering.xml><?xml version="1.0" encoding="utf-8"?>
-<w:numbering xmlns:w="http://schemas.openxmlformats.org/wordprocessingml/2006/main" xmlns:o="urn:schemas-microsoft-com:office:office" xmlns:r="http://schemas.openxmlformats.org/officeDocument/2006/relationships" xmlns:v="urn:schemas-microsoft-com:vml">
+<w:numbering xmlns:w="http://schemas.openxmlformats.org/wordprocessingml/2006/main" xmlns:o="urn:schemas-microsoft-com:office:office" xmlns:r="http://schemas.openxmlformats.org/officeDocument/2006/relationships" xmlns:v="urn:schemas-microsoft-com:vml" xmlns:mc="http://schemas.openxmlformats.org/markup-compatibility/2006" xmlns:w14="http://schemas.microsoft.com/office/word/2010/wordml" mc:Ignorable="w14">
   <w:abstractNum w:abstractNumId="1">
     <w:lvl w:ilvl="0">
       <w:numFmt w:val="bullet"/>
@@ -452,6 +512,7 @@
     <w:qFormat/>
     <w:pPr>
       <w:widowControl/>
+      <w:suppressAutoHyphens w:val="true"/>
       <w:bidi w:val="0"/>
       <w:spacing w:before="0" w:after="200"/>
       <w:jc w:val="left"/>
@@ -479,7 +540,7 @@
     </w:pPr>
     <w:rPr>
       <w:rFonts w:ascii="Georgia" w:hAnsi="Georgia" w:eastAsia="" w:cs="" w:cstheme="majorBidi" w:eastAsiaTheme="majorEastAsia"/>
-      <w:b/>
+      <w:b w:val="false"/>
       <w:bCs/>
       <w:color w:val="auto"/>
       <w:sz w:val="40"/>
@@ -663,7 +724,6 @@
   <w:style w:type="character" w:styleId="BodyTextChar" w:customStyle="1">
     <w:name w:val="Body Text Char"/>
     <w:basedOn w:val="DefaultParagraphFont"/>
-    <w:link w:val="BodyText"/>
     <w:qFormat/>
     <w:rPr/>
   </w:style>
@@ -1110,6 +1170,7 @@
       <w:keepNext w:val="true"/>
       <w:keepLines/>
       <w:widowControl/>
+      <w:suppressAutoHyphens w:val="true"/>
       <w:bidi w:val="0"/>
       <w:spacing w:before="0" w:after="200"/>
       <w:jc w:val="center"/>
@@ -1131,6 +1192,7 @@
       <w:keepNext w:val="true"/>
       <w:keepLines/>
       <w:widowControl/>
+      <w:suppressAutoHyphens w:val="true"/>
       <w:bidi w:val="0"/>
       <w:spacing w:before="0" w:after="200"/>
       <w:jc w:val="center"/>
@@ -1241,7 +1303,13 @@
     </w:pPr>
     <w:rPr/>
   </w:style>
-  <w:style w:type="paragraph" w:styleId="TOCHeading">
+  <w:style w:type="paragraph" w:styleId="IndexHeading">
+    <w:name w:val="Index Heading"/>
+    <w:basedOn w:val="Heading"/>
+    <w:pPr/>
+    <w:rPr/>
+  </w:style>
+  <w:style w:type="paragraph" w:styleId="ContentsHeading">
     <w:name w:val="TOC Heading"/>
     <w:basedOn w:val="Heading1"/>
     <w:next w:val="TextBody"/>
@@ -1268,6 +1336,28 @@
     </w:pPr>
     <w:rPr/>
   </w:style>
+  <w:style w:type="paragraph" w:styleId="HeaderandFooter">
+    <w:name w:val="Header and Footer"/>
+    <w:basedOn w:val="Normal"/>
+    <w:qFormat/>
+    <w:pPr>
+      <w:suppressLineNumbers/>
+      <w:tabs>
+        <w:tab w:val="clear" w:pos="720"/>
+        <w:tab w:val="center" w:pos="4680" w:leader="none"/>
+        <w:tab w:val="right" w:pos="9360" w:leader="none"/>
+      </w:tabs>
+    </w:pPr>
+    <w:rPr/>
+  </w:style>
+  <w:style w:type="paragraph" w:styleId="Header">
+    <w:name w:val="Header"/>
+    <w:basedOn w:val="HeaderandFooter"/>
+    <w:pPr>
+      <w:suppressLineNumbers/>
+    </w:pPr>
+    <w:rPr/>
+  </w:style>
   <w:style w:type="table" w:default="1" w:styleId="Table">
     <w:name w:val="Table"/>
     <w:basedOn w:val="TableNormal"/>
@@ -1275,7 +1365,6 @@
     <w:unhideWhenUsed/>
     <w:qFormat/>
     <w:tblPr>
-      <w:tblInd w:w="0" w:type="dxa"/>
       <w:tblCellMar>
         <w:top w:w="0" w:type="dxa"/>
         <w:left w:w="108" w:type="dxa"/>
@@ -1284,9 +1373,7 @@
       </w:tblCellMar>
     </w:tblPr>
     <w:tblStylePr w:type="firstRow">
-      <w:tblPr>
-        <w:tblInd w:w="0" w:type="dxa"/>
-      </w:tblPr>
+      <w:tblPr/>
       <w:tcPr>
         <w:tcBorders>
           <w:bottom w:val="single"/>

</xml_diff>